<commit_message>
"last changes and re-check errors"
</commit_message>
<xml_diff>
--- a/Cahier+de+recette+du+site+724events+à+compléter (2).docx
+++ b/Cahier+de+recette+du+site+724events+à+compléter (2).docx
@@ -88,8 +88,8 @@
     <w:tbl>
       <w:tblPr>
         <w:tblStyle w:val="a"/>
-        <w:tblW w:w="9030" w:type="dxa"/>
-        <w:tblInd w:w="0" w:type="dxa"/>
+        <w:tblW w:w="9138" w:type="dxa"/>
+        <w:tblInd w:w="-108" w:type="dxa"/>
         <w:tblBorders>
           <w:top w:val="nil"/>
           <w:left w:val="nil"/>
@@ -102,11 +102,14 @@
         <w:tblLook w:val="0600" w:firstRow="0" w:lastRow="0" w:firstColumn="0" w:lastColumn="0" w:noHBand="1" w:noVBand="1"/>
       </w:tblPr>
       <w:tblGrid>
+        <w:gridCol w:w="108"/>
         <w:gridCol w:w="2490"/>
         <w:gridCol w:w="6540"/>
       </w:tblGrid>
       <w:tr>
         <w:trPr>
+          <w:gridBefore w:val="1"/>
+          <w:wBefore w:w="108" w:type="dxa"/>
           <w:trHeight w:val="315"/>
         </w:trPr>
         <w:tc>
@@ -170,6 +173,8 @@
       </w:tr>
       <w:tr>
         <w:trPr>
+          <w:gridBefore w:val="1"/>
+          <w:wBefore w:w="108" w:type="dxa"/>
           <w:trHeight w:val="315"/>
         </w:trPr>
         <w:tc>
@@ -214,6 +219,8 @@
       </w:tr>
       <w:tr>
         <w:trPr>
+          <w:gridBefore w:val="1"/>
+          <w:wBefore w:w="108" w:type="dxa"/>
           <w:trHeight w:val="315"/>
         </w:trPr>
         <w:tc>
@@ -290,6 +297,8 @@
       </w:tr>
       <w:tr>
         <w:trPr>
+          <w:gridBefore w:val="1"/>
+          <w:wBefore w:w="108" w:type="dxa"/>
           <w:trHeight w:val="315"/>
         </w:trPr>
         <w:tc>
@@ -366,6 +375,8 @@
       </w:tr>
       <w:tr>
         <w:trPr>
+          <w:gridBefore w:val="1"/>
+          <w:wBefore w:w="108" w:type="dxa"/>
           <w:trHeight w:val="315"/>
         </w:trPr>
         <w:tc>
@@ -442,6 +453,8 @@
       </w:tr>
       <w:tr>
         <w:trPr>
+          <w:gridBefore w:val="1"/>
+          <w:wBefore w:w="108" w:type="dxa"/>
           <w:trHeight w:val="315"/>
         </w:trPr>
         <w:tc>
@@ -502,6 +515,8 @@
       </w:tr>
       <w:tr>
         <w:trPr>
+          <w:gridBefore w:val="1"/>
+          <w:wBefore w:w="108" w:type="dxa"/>
           <w:trHeight w:val="315"/>
         </w:trPr>
         <w:tc>
@@ -546,6 +561,8 @@
       </w:tr>
       <w:tr>
         <w:trPr>
+          <w:gridBefore w:val="1"/>
+          <w:wBefore w:w="108" w:type="dxa"/>
           <w:trHeight w:val="315"/>
         </w:trPr>
         <w:tc>
@@ -622,6 +639,8 @@
       </w:tr>
       <w:tr>
         <w:trPr>
+          <w:gridBefore w:val="1"/>
+          <w:wBefore w:w="108" w:type="dxa"/>
           <w:trHeight w:val="315"/>
         </w:trPr>
         <w:tc>
@@ -698,6 +717,8 @@
       </w:tr>
       <w:tr>
         <w:trPr>
+          <w:gridBefore w:val="1"/>
+          <w:wBefore w:w="108" w:type="dxa"/>
           <w:trHeight w:val="315"/>
         </w:trPr>
         <w:tc>
@@ -767,13 +788,21 @@
               <w:rPr>
                 <w:rFonts w:ascii="Montserrat" w:eastAsia="Montserrat" w:hAnsi="Montserrat" w:cs="Montserrat"/>
               </w:rPr>
-              <w:t>Une message ou alert « message envoyé » apparait.</w:t>
-            </w:r>
-          </w:p>
-        </w:tc>
-      </w:tr>
-      <w:tr>
-        <w:trPr>
+              <w:t>Un message</w:t>
+            </w:r>
+            <w:r>
+              <w:rPr>
+                <w:rFonts w:ascii="Montserrat" w:eastAsia="Montserrat" w:hAnsi="Montserrat" w:cs="Montserrat"/>
+              </w:rPr>
+              <w:t xml:space="preserve"> « message envoyé » apparait.</w:t>
+            </w:r>
+          </w:p>
+        </w:tc>
+      </w:tr>
+      <w:tr>
+        <w:trPr>
+          <w:gridBefore w:val="1"/>
+          <w:wBefore w:w="108" w:type="dxa"/>
           <w:trHeight w:val="315"/>
         </w:trPr>
         <w:tc>
@@ -837,6 +866,8 @@
       </w:tr>
       <w:tr>
         <w:trPr>
+          <w:gridBefore w:val="1"/>
+          <w:wBefore w:w="108" w:type="dxa"/>
           <w:trHeight w:val="315"/>
         </w:trPr>
         <w:tc>
@@ -881,6 +912,8 @@
       </w:tr>
       <w:tr>
         <w:trPr>
+          <w:gridBefore w:val="1"/>
+          <w:wBefore w:w="108" w:type="dxa"/>
           <w:trHeight w:val="315"/>
         </w:trPr>
         <w:tc>
@@ -961,6 +994,8 @@
       </w:tr>
       <w:tr>
         <w:trPr>
+          <w:gridBefore w:val="1"/>
+          <w:wBefore w:w="108" w:type="dxa"/>
           <w:trHeight w:val="315"/>
         </w:trPr>
         <w:tc>
@@ -1041,6 +1076,8 @@
       </w:tr>
       <w:tr>
         <w:trPr>
+          <w:gridBefore w:val="1"/>
+          <w:wBefore w:w="108" w:type="dxa"/>
           <w:trHeight w:val="315"/>
         </w:trPr>
         <w:tc>
@@ -1117,6 +1154,8 @@
       </w:tr>
       <w:tr>
         <w:trPr>
+          <w:gridBefore w:val="1"/>
+          <w:wBefore w:w="108" w:type="dxa"/>
           <w:trHeight w:val="315"/>
         </w:trPr>
         <w:tc>
@@ -1180,6 +1219,8 @@
       </w:tr>
       <w:tr>
         <w:trPr>
+          <w:gridBefore w:val="1"/>
+          <w:wBefore w:w="108" w:type="dxa"/>
           <w:trHeight w:val="315"/>
         </w:trPr>
         <w:tc>
@@ -1224,6 +1265,8 @@
       </w:tr>
       <w:tr>
         <w:trPr>
+          <w:gridBefore w:val="1"/>
+          <w:wBefore w:w="108" w:type="dxa"/>
           <w:trHeight w:val="315"/>
         </w:trPr>
         <w:tc>
@@ -1304,6 +1347,8 @@
       </w:tr>
       <w:tr>
         <w:trPr>
+          <w:gridBefore w:val="1"/>
+          <w:wBefore w:w="108" w:type="dxa"/>
           <w:trHeight w:val="315"/>
         </w:trPr>
         <w:tc>
@@ -1392,6 +1437,8 @@
       </w:tr>
       <w:tr>
         <w:trPr>
+          <w:gridBefore w:val="1"/>
+          <w:wBefore w:w="108" w:type="dxa"/>
           <w:trHeight w:val="315"/>
         </w:trPr>
         <w:tc>
@@ -1488,6 +1535,8 @@
       </w:tr>
       <w:tr>
         <w:trPr>
+          <w:gridBefore w:val="1"/>
+          <w:wBefore w:w="108" w:type="dxa"/>
           <w:trHeight w:val="315"/>
         </w:trPr>
         <w:tc>
@@ -1551,6 +1600,8 @@
       </w:tr>
       <w:tr>
         <w:trPr>
+          <w:gridBefore w:val="1"/>
+          <w:wBefore w:w="108" w:type="dxa"/>
           <w:trHeight w:val="315"/>
         </w:trPr>
         <w:tc>
@@ -1595,6 +1646,8 @@
       </w:tr>
       <w:tr>
         <w:trPr>
+          <w:gridBefore w:val="1"/>
+          <w:wBefore w:w="108" w:type="dxa"/>
           <w:trHeight w:val="315"/>
         </w:trPr>
         <w:tc>
@@ -1715,6 +1768,8 @@
       </w:tr>
       <w:tr>
         <w:trPr>
+          <w:gridBefore w:val="1"/>
+          <w:wBefore w:w="108" w:type="dxa"/>
           <w:trHeight w:val="315"/>
         </w:trPr>
         <w:tc>
@@ -1803,6 +1858,8 @@
       </w:tr>
       <w:tr>
         <w:trPr>
+          <w:gridBefore w:val="1"/>
+          <w:wBefore w:w="108" w:type="dxa"/>
           <w:trHeight w:val="315"/>
         </w:trPr>
         <w:tc>
@@ -1897,6 +1954,8 @@
       </w:tr>
       <w:tr>
         <w:trPr>
+          <w:gridBefore w:val="1"/>
+          <w:wBefore w:w="108" w:type="dxa"/>
           <w:trHeight w:val="315"/>
         </w:trPr>
         <w:tc>
@@ -1960,6 +2019,8 @@
       </w:tr>
       <w:tr>
         <w:trPr>
+          <w:gridBefore w:val="1"/>
+          <w:wBefore w:w="108" w:type="dxa"/>
           <w:trHeight w:val="315"/>
         </w:trPr>
         <w:tc>
@@ -2004,6 +2065,8 @@
       </w:tr>
       <w:tr>
         <w:trPr>
+          <w:gridBefore w:val="1"/>
+          <w:wBefore w:w="108" w:type="dxa"/>
           <w:trHeight w:val="315"/>
         </w:trPr>
         <w:tc>
@@ -2077,13 +2140,15 @@
                 <w:sz w:val="20"/>
                 <w:szCs w:val="20"/>
               </w:rPr>
-              <w:t>IMAGESRC</w:t>
-            </w:r>
-          </w:p>
-        </w:tc>
-      </w:tr>
-      <w:tr>
-        <w:trPr>
+              <w:t>L’eventCard affiche le dernier élément récent</w:t>
+            </w:r>
+          </w:p>
+        </w:tc>
+      </w:tr>
+      <w:tr>
+        <w:trPr>
+          <w:gridBefore w:val="1"/>
+          <w:wBefore w:w="108" w:type="dxa"/>
           <w:trHeight w:val="315"/>
         </w:trPr>
         <w:tc>
@@ -2151,11 +2216,21 @@
                 <w:szCs w:val="20"/>
               </w:rPr>
             </w:pPr>
-          </w:p>
-        </w:tc>
-      </w:tr>
-      <w:tr>
-        <w:trPr>
+            <w:r>
+              <w:rPr>
+                <w:rFonts w:ascii="Montserrat" w:eastAsia="Montserrat" w:hAnsi="Montserrat" w:cs="Montserrat"/>
+                <w:sz w:val="20"/>
+                <w:szCs w:val="20"/>
+              </w:rPr>
+              <w:t>Lorsqu’un nouvel évènement a eu lieu, une nouvel card s’affiche</w:t>
+            </w:r>
+          </w:p>
+        </w:tc>
+      </w:tr>
+      <w:tr>
+        <w:trPr>
+          <w:gridBefore w:val="1"/>
+          <w:wBefore w:w="108" w:type="dxa"/>
           <w:trHeight w:val="315"/>
         </w:trPr>
         <w:tc>
@@ -2221,11 +2296,25 @@
                 <w:rFonts w:ascii="Montserrat" w:eastAsia="Montserrat" w:hAnsi="Montserrat" w:cs="Montserrat"/>
               </w:rPr>
             </w:pPr>
-          </w:p>
-        </w:tc>
-      </w:tr>
-      <w:tr>
-        <w:trPr>
+            <w:r>
+              <w:rPr>
+                <w:rFonts w:ascii="Montserrat" w:eastAsia="Montserrat" w:hAnsi="Montserrat" w:cs="Montserrat"/>
+              </w:rPr>
+              <w:t>L’image (+alt), le title,</w:t>
+            </w:r>
+            <w:r>
+              <w:rPr>
+                <w:rFonts w:ascii="Montserrat" w:eastAsia="Montserrat" w:hAnsi="Montserrat" w:cs="Montserrat"/>
+              </w:rPr>
+              <w:t xml:space="preserve"> le label et la date sont affichés.</w:t>
+            </w:r>
+          </w:p>
+        </w:tc>
+      </w:tr>
+      <w:tr>
+        <w:trPr>
+          <w:gridBefore w:val="1"/>
+          <w:wBefore w:w="108" w:type="dxa"/>
           <w:trHeight w:val="315"/>
         </w:trPr>
         <w:tc>
@@ -2289,6 +2378,8 @@
       </w:tr>
       <w:tr>
         <w:trPr>
+          <w:gridBefore w:val="1"/>
+          <w:wBefore w:w="108" w:type="dxa"/>
           <w:trHeight w:val="315"/>
         </w:trPr>
         <w:tc>
@@ -2333,6 +2424,8 @@
       </w:tr>
       <w:tr>
         <w:trPr>
+          <w:gridBefore w:val="1"/>
+          <w:wBefore w:w="108" w:type="dxa"/>
           <w:trHeight w:val="315"/>
         </w:trPr>
         <w:tc>
@@ -2398,21 +2491,34 @@
                 <w:rFonts w:ascii="Montserrat" w:eastAsia="Montserrat" w:hAnsi="Montserrat" w:cs="Montserrat"/>
                 <w:sz w:val="20"/>
                 <w:szCs w:val="20"/>
-              </w:rPr>
-            </w:pPr>
-            <w:r>
-              <w:rPr>
-                <w:rFonts w:ascii="Montserrat" w:eastAsia="Montserrat" w:hAnsi="Montserrat" w:cs="Montserrat"/>
-                <w:sz w:val="20"/>
-                <w:szCs w:val="20"/>
-              </w:rPr>
-              <w:t>TITLE</w:t>
-            </w:r>
-          </w:p>
-        </w:tc>
-      </w:tr>
-      <w:tr>
-        <w:trPr>
+                <w:lang w:val="it-IT"/>
+              </w:rPr>
+            </w:pPr>
+            <w:r>
+              <w:rPr>
+                <w:rFonts w:ascii="Montserrat" w:eastAsia="Montserrat" w:hAnsi="Montserrat" w:cs="Montserrat"/>
+                <w:sz w:val="20"/>
+                <w:szCs w:val="20"/>
+                <w:lang w:val="it-IT"/>
+              </w:rPr>
+              <w:t>La modale possède un con</w:t>
+            </w:r>
+            <w:r>
+              <w:rPr>
+                <w:rFonts w:ascii="Montserrat" w:eastAsia="Montserrat" w:hAnsi="Montserrat" w:cs="Montserrat"/>
+                <w:sz w:val="20"/>
+                <w:szCs w:val="20"/>
+                <w:lang w:val="it-IT"/>
+              </w:rPr>
+              <w:t>tenu</w:t>
+            </w:r>
+          </w:p>
+        </w:tc>
+      </w:tr>
+      <w:tr>
+        <w:trPr>
+          <w:gridBefore w:val="1"/>
+          <w:wBefore w:w="108" w:type="dxa"/>
           <w:trHeight w:val="315"/>
         </w:trPr>
         <w:tc>
@@ -2480,11 +2586,29 @@
                 <w:szCs w:val="20"/>
               </w:rPr>
             </w:pPr>
-          </w:p>
-        </w:tc>
-      </w:tr>
-      <w:tr>
-        <w:trPr>
+            <w:r>
+              <w:rPr>
+                <w:rFonts w:ascii="Montserrat" w:eastAsia="Montserrat" w:hAnsi="Montserrat" w:cs="Montserrat"/>
+                <w:sz w:val="20"/>
+                <w:szCs w:val="20"/>
+              </w:rPr>
+              <w:t xml:space="preserve">Suite à l’appui sur un bouton, le contenu </w:t>
+            </w:r>
+            <w:r>
+              <w:rPr>
+                <w:rFonts w:ascii="Montserrat" w:eastAsia="Montserrat" w:hAnsi="Montserrat" w:cs="Montserrat"/>
+                <w:sz w:val="20"/>
+                <w:szCs w:val="20"/>
+              </w:rPr>
+              <w:t>doit se fermer</w:t>
+            </w:r>
+          </w:p>
+        </w:tc>
+      </w:tr>
+      <w:tr>
+        <w:trPr>
+          <w:gridBefore w:val="1"/>
+          <w:wBefore w:w="108" w:type="dxa"/>
           <w:trHeight w:val="315"/>
         </w:trPr>
         <w:tc>
@@ -2550,11 +2674,19 @@
                 <w:rFonts w:ascii="Montserrat" w:eastAsia="Montserrat" w:hAnsi="Montserrat" w:cs="Montserrat"/>
               </w:rPr>
             </w:pPr>
-          </w:p>
-        </w:tc>
-      </w:tr>
-      <w:tr>
-        <w:trPr>
+            <w:r>
+              <w:rPr>
+                <w:rFonts w:ascii="Montserrat" w:eastAsia="Montserrat" w:hAnsi="Montserrat" w:cs="Montserrat"/>
+              </w:rPr>
+              <w:t>le contenu doit disparaitre suite à un click</w:t>
+            </w:r>
+          </w:p>
+        </w:tc>
+      </w:tr>
+      <w:tr>
+        <w:trPr>
+          <w:gridBefore w:val="1"/>
+          <w:wBefore w:w="108" w:type="dxa"/>
           <w:trHeight w:val="315"/>
         </w:trPr>
         <w:tc>
@@ -2618,6 +2750,378 @@
       </w:tr>
       <w:tr>
         <w:trPr>
+          <w:trHeight w:val="315"/>
+        </w:trPr>
+        <w:tc>
+          <w:tcPr>
+            <w:tcW w:w="9138" w:type="dxa"/>
+            <w:gridSpan w:val="3"/>
+            <w:tcBorders>
+              <w:top w:val="single" w:sz="6" w:space="0" w:color="FFFFFF"/>
+              <w:left w:val="single" w:sz="6" w:space="0" w:color="FFFFFF"/>
+              <w:bottom w:val="single" w:sz="6" w:space="0" w:color="FFFFFF"/>
+              <w:right w:val="single" w:sz="6" w:space="0" w:color="FFFFFF"/>
+            </w:tcBorders>
+            <w:shd w:val="clear" w:color="auto" w:fill="3300FF"/>
+            <w:tcMar>
+              <w:top w:w="40" w:type="dxa"/>
+              <w:left w:w="40" w:type="dxa"/>
+              <w:bottom w:w="40" w:type="dxa"/>
+              <w:right w:w="40" w:type="dxa"/>
+            </w:tcMar>
+            <w:vAlign w:val="center"/>
+          </w:tcPr>
+          <w:p>
+            <w:pPr>
+              <w:widowControl w:val="0"/>
+              <w:jc w:val="center"/>
+              <w:rPr>
+                <w:rFonts w:ascii="Montserrat" w:eastAsia="Montserrat" w:hAnsi="Montserrat" w:cs="Montserrat"/>
+                <w:sz w:val="20"/>
+                <w:szCs w:val="20"/>
+              </w:rPr>
+            </w:pPr>
+            <w:r>
+              <w:rPr>
+                <w:rFonts w:ascii="Montserrat" w:eastAsia="Montserrat" w:hAnsi="Montserrat" w:cs="Montserrat"/>
+                <w:b/>
+                <w:color w:val="FFFFFF"/>
+              </w:rPr>
+              <w:t xml:space="preserve">Scénario </w:t>
+            </w:r>
+            <w:r>
+              <w:rPr>
+                <w:rFonts w:ascii="Montserrat" w:eastAsia="Montserrat" w:hAnsi="Montserrat" w:cs="Montserrat"/>
+                <w:b/>
+                <w:color w:val="FFFFFF"/>
+              </w:rPr>
+              <w:t>9</w:t>
+            </w:r>
+          </w:p>
+        </w:tc>
+      </w:tr>
+      <w:tr>
+        <w:trPr>
+          <w:trHeight w:val="315"/>
+        </w:trPr>
+        <w:tc>
+          <w:tcPr>
+            <w:tcW w:w="2598" w:type="dxa"/>
+            <w:gridSpan w:val="2"/>
+            <w:tcBorders>
+              <w:top w:val="single" w:sz="6" w:space="0" w:color="FFFFFF"/>
+              <w:left w:val="single" w:sz="6" w:space="0" w:color="FFFFFF"/>
+              <w:bottom w:val="single" w:sz="6" w:space="0" w:color="FFFFFF"/>
+              <w:right w:val="single" w:sz="6" w:space="0" w:color="FFFFFF"/>
+            </w:tcBorders>
+            <w:shd w:val="clear" w:color="auto" w:fill="3300FF"/>
+            <w:tcMar>
+              <w:top w:w="40" w:type="dxa"/>
+              <w:left w:w="40" w:type="dxa"/>
+              <w:bottom w:w="40" w:type="dxa"/>
+              <w:right w:w="40" w:type="dxa"/>
+            </w:tcMar>
+            <w:vAlign w:val="center"/>
+          </w:tcPr>
+          <w:p>
+            <w:pPr>
+              <w:widowControl w:val="0"/>
+              <w:jc w:val="center"/>
+              <w:rPr>
+                <w:rFonts w:ascii="Montserrat" w:eastAsia="Montserrat" w:hAnsi="Montserrat" w:cs="Montserrat"/>
+                <w:sz w:val="20"/>
+                <w:szCs w:val="20"/>
+              </w:rPr>
+            </w:pPr>
+            <w:r>
+              <w:rPr>
+                <w:rFonts w:ascii="Montserrat" w:eastAsia="Montserrat" w:hAnsi="Montserrat" w:cs="Montserrat"/>
+                <w:b/>
+                <w:color w:val="FFFFFF"/>
+              </w:rPr>
+              <w:t>Given</w:t>
+            </w:r>
+          </w:p>
+        </w:tc>
+        <w:tc>
+          <w:tcPr>
+            <w:tcW w:w="6540" w:type="dxa"/>
+            <w:tcBorders>
+              <w:top w:val="single" w:sz="6" w:space="0" w:color="FFFFFF"/>
+              <w:left w:val="single" w:sz="6" w:space="0" w:color="FFFFFF"/>
+              <w:bottom w:val="single" w:sz="6" w:space="0" w:color="1155CC"/>
+              <w:right w:val="single" w:sz="6" w:space="0" w:color="FFFFFF"/>
+            </w:tcBorders>
+            <w:shd w:val="clear" w:color="auto" w:fill="auto"/>
+            <w:tcMar>
+              <w:top w:w="40" w:type="dxa"/>
+              <w:left w:w="40" w:type="dxa"/>
+              <w:bottom w:w="40" w:type="dxa"/>
+              <w:right w:w="40" w:type="dxa"/>
+            </w:tcMar>
+            <w:vAlign w:val="center"/>
+          </w:tcPr>
+          <w:p>
+            <w:pPr>
+              <w:widowControl w:val="0"/>
+              <w:rPr>
+                <w:rFonts w:ascii="Montserrat" w:eastAsia="Montserrat" w:hAnsi="Montserrat" w:cs="Montserrat"/>
+                <w:sz w:val="20"/>
+                <w:szCs w:val="20"/>
+              </w:rPr>
+            </w:pPr>
+            <w:r>
+              <w:rPr>
+                <w:rFonts w:ascii="Montserrat" w:eastAsia="Montserrat" w:hAnsi="Montserrat" w:cs="Montserrat"/>
+                <w:sz w:val="20"/>
+                <w:szCs w:val="20"/>
+              </w:rPr>
+              <w:t>Lors du changement de Slide</w:t>
+            </w:r>
+          </w:p>
+        </w:tc>
+      </w:tr>
+      <w:tr>
+        <w:trPr>
+          <w:trHeight w:val="315"/>
+        </w:trPr>
+        <w:tc>
+          <w:tcPr>
+            <w:tcW w:w="2598" w:type="dxa"/>
+            <w:gridSpan w:val="2"/>
+            <w:tcBorders>
+              <w:top w:val="single" w:sz="6" w:space="0" w:color="FFFFFF"/>
+              <w:left w:val="single" w:sz="6" w:space="0" w:color="FFFFFF"/>
+              <w:bottom w:val="single" w:sz="6" w:space="0" w:color="FFFFFF"/>
+              <w:right w:val="single" w:sz="6" w:space="0" w:color="FFFFFF"/>
+            </w:tcBorders>
+            <w:shd w:val="clear" w:color="auto" w:fill="3300FF"/>
+            <w:tcMar>
+              <w:top w:w="40" w:type="dxa"/>
+              <w:left w:w="40" w:type="dxa"/>
+              <w:bottom w:w="40" w:type="dxa"/>
+              <w:right w:w="40" w:type="dxa"/>
+            </w:tcMar>
+            <w:vAlign w:val="center"/>
+          </w:tcPr>
+          <w:p>
+            <w:pPr>
+              <w:widowControl w:val="0"/>
+              <w:jc w:val="center"/>
+              <w:rPr>
+                <w:rFonts w:ascii="Montserrat" w:eastAsia="Montserrat" w:hAnsi="Montserrat" w:cs="Montserrat"/>
+                <w:sz w:val="20"/>
+                <w:szCs w:val="20"/>
+              </w:rPr>
+            </w:pPr>
+            <w:r>
+              <w:rPr>
+                <w:rFonts w:ascii="Montserrat" w:eastAsia="Montserrat" w:hAnsi="Montserrat" w:cs="Montserrat"/>
+                <w:b/>
+                <w:color w:val="FFFFFF"/>
+              </w:rPr>
+              <w:t>When</w:t>
+            </w:r>
+          </w:p>
+        </w:tc>
+        <w:tc>
+          <w:tcPr>
+            <w:tcW w:w="6540" w:type="dxa"/>
+            <w:tcBorders>
+              <w:top w:val="single" w:sz="6" w:space="0" w:color="1155CC"/>
+              <w:left w:val="single" w:sz="6" w:space="0" w:color="FFFFFF"/>
+              <w:bottom w:val="single" w:sz="6" w:space="0" w:color="1155CC"/>
+              <w:right w:val="single" w:sz="6" w:space="0" w:color="FFFFFF"/>
+            </w:tcBorders>
+            <w:shd w:val="clear" w:color="auto" w:fill="auto"/>
+            <w:tcMar>
+              <w:top w:w="40" w:type="dxa"/>
+              <w:left w:w="0" w:type="dxa"/>
+              <w:bottom w:w="40" w:type="dxa"/>
+              <w:right w:w="0" w:type="dxa"/>
+            </w:tcMar>
+            <w:vAlign w:val="center"/>
+          </w:tcPr>
+          <w:p>
+            <w:pPr>
+              <w:widowControl w:val="0"/>
+              <w:rPr>
+                <w:rFonts w:ascii="Montserrat" w:eastAsia="Montserrat" w:hAnsi="Montserrat" w:cs="Montserrat"/>
+                <w:sz w:val="20"/>
+                <w:szCs w:val="20"/>
+              </w:rPr>
+            </w:pPr>
+            <w:r>
+              <w:rPr>
+                <w:rFonts w:ascii="Montserrat" w:eastAsia="Montserrat" w:hAnsi="Montserrat" w:cs="Montserrat"/>
+                <w:sz w:val="20"/>
+                <w:szCs w:val="20"/>
+              </w:rPr>
+              <w:t>Lorsque le client regarde le Bullet correspondant à la slide</w:t>
+            </w:r>
+          </w:p>
+        </w:tc>
+      </w:tr>
+      <w:tr>
+        <w:trPr>
+          <w:trHeight w:val="315"/>
+        </w:trPr>
+        <w:tc>
+          <w:tcPr>
+            <w:tcW w:w="2598" w:type="dxa"/>
+            <w:gridSpan w:val="2"/>
+            <w:tcBorders>
+              <w:top w:val="single" w:sz="6" w:space="0" w:color="FFFFFF"/>
+              <w:left w:val="single" w:sz="6" w:space="0" w:color="FFFFFF"/>
+              <w:bottom w:val="single" w:sz="6" w:space="0" w:color="FFFFFF"/>
+              <w:right w:val="single" w:sz="6" w:space="0" w:color="FFFFFF"/>
+            </w:tcBorders>
+            <w:shd w:val="clear" w:color="auto" w:fill="3300FF"/>
+            <w:tcMar>
+              <w:top w:w="40" w:type="dxa"/>
+              <w:left w:w="40" w:type="dxa"/>
+              <w:bottom w:w="40" w:type="dxa"/>
+              <w:right w:w="40" w:type="dxa"/>
+            </w:tcMar>
+            <w:vAlign w:val="center"/>
+          </w:tcPr>
+          <w:p>
+            <w:pPr>
+              <w:widowControl w:val="0"/>
+              <w:jc w:val="center"/>
+              <w:rPr>
+                <w:rFonts w:ascii="Montserrat" w:eastAsia="Montserrat" w:hAnsi="Montserrat" w:cs="Montserrat"/>
+                <w:sz w:val="20"/>
+                <w:szCs w:val="20"/>
+              </w:rPr>
+            </w:pPr>
+            <w:r>
+              <w:rPr>
+                <w:rFonts w:ascii="Montserrat" w:eastAsia="Montserrat" w:hAnsi="Montserrat" w:cs="Montserrat"/>
+                <w:b/>
+                <w:color w:val="FFFFFF"/>
+              </w:rPr>
+              <w:t>Then</w:t>
+            </w:r>
+          </w:p>
+        </w:tc>
+        <w:tc>
+          <w:tcPr>
+            <w:tcW w:w="6540" w:type="dxa"/>
+            <w:tcBorders>
+              <w:top w:val="single" w:sz="6" w:space="0" w:color="1155CC"/>
+              <w:left w:val="single" w:sz="6" w:space="0" w:color="FFFFFF"/>
+              <w:bottom w:val="single" w:sz="6" w:space="0" w:color="FFFFFF"/>
+              <w:right w:val="single" w:sz="6" w:space="0" w:color="FFFFFF"/>
+            </w:tcBorders>
+            <w:shd w:val="clear" w:color="auto" w:fill="auto"/>
+            <w:tcMar>
+              <w:top w:w="40" w:type="dxa"/>
+              <w:left w:w="40" w:type="dxa"/>
+              <w:bottom w:w="40" w:type="dxa"/>
+              <w:right w:w="40" w:type="dxa"/>
+            </w:tcMar>
+            <w:vAlign w:val="center"/>
+          </w:tcPr>
+          <w:p>
+            <w:pPr>
+              <w:widowControl w:val="0"/>
+              <w:rPr>
+                <w:rFonts w:ascii="Montserrat" w:eastAsia="Montserrat" w:hAnsi="Montserrat" w:cs="Montserrat"/>
+                <w:sz w:val="20"/>
+                <w:szCs w:val="20"/>
+              </w:rPr>
+            </w:pPr>
+            <w:r>
+              <w:rPr>
+                <w:rFonts w:ascii="Montserrat" w:eastAsia="Montserrat" w:hAnsi="Montserrat" w:cs="Montserrat"/>
+                <w:sz w:val="20"/>
+                <w:szCs w:val="20"/>
+              </w:rPr>
+              <w:t>Le Bullet est raccord avec le numéro de la slide</w:t>
+            </w:r>
+          </w:p>
+        </w:tc>
+      </w:tr>
+      <w:tr>
+        <w:trPr>
+          <w:gridBefore w:val="1"/>
+          <w:wBefore w:w="108" w:type="dxa"/>
+          <w:trHeight w:val="315"/>
+        </w:trPr>
+        <w:tc>
+          <w:tcPr>
+            <w:tcW w:w="2490" w:type="dxa"/>
+            <w:tcBorders>
+              <w:top w:val="single" w:sz="6" w:space="0" w:color="FFFFFF"/>
+              <w:left w:val="single" w:sz="6" w:space="0" w:color="FFFFFF"/>
+              <w:bottom w:val="single" w:sz="6" w:space="0" w:color="FFFFFF"/>
+              <w:right w:val="single" w:sz="6" w:space="0" w:color="FFFFFF"/>
+            </w:tcBorders>
+            <w:shd w:val="clear" w:color="auto" w:fill="auto"/>
+            <w:tcMar>
+              <w:top w:w="40" w:type="dxa"/>
+              <w:left w:w="40" w:type="dxa"/>
+              <w:bottom w:w="40" w:type="dxa"/>
+              <w:right w:w="40" w:type="dxa"/>
+            </w:tcMar>
+            <w:vAlign w:val="center"/>
+          </w:tcPr>
+          <w:p>
+            <w:pPr>
+              <w:widowControl w:val="0"/>
+              <w:rPr>
+                <w:rFonts w:ascii="Montserrat" w:eastAsia="Montserrat" w:hAnsi="Montserrat" w:cs="Montserrat"/>
+                <w:sz w:val="20"/>
+                <w:szCs w:val="20"/>
+              </w:rPr>
+            </w:pPr>
+          </w:p>
+          <w:p>
+            <w:pPr>
+              <w:widowControl w:val="0"/>
+              <w:rPr>
+                <w:rFonts w:ascii="Montserrat" w:eastAsia="Montserrat" w:hAnsi="Montserrat" w:cs="Montserrat"/>
+                <w:sz w:val="20"/>
+                <w:szCs w:val="20"/>
+              </w:rPr>
+            </w:pPr>
+          </w:p>
+        </w:tc>
+        <w:tc>
+          <w:tcPr>
+            <w:tcW w:w="6540" w:type="dxa"/>
+            <w:tcBorders>
+              <w:top w:val="single" w:sz="6" w:space="0" w:color="FFFFFF"/>
+              <w:left w:val="single" w:sz="6" w:space="0" w:color="FFFFFF"/>
+              <w:bottom w:val="single" w:sz="6" w:space="0" w:color="FFFFFF"/>
+              <w:right w:val="single" w:sz="6" w:space="0" w:color="FFFFFF"/>
+            </w:tcBorders>
+            <w:shd w:val="clear" w:color="auto" w:fill="auto"/>
+            <w:tcMar>
+              <w:top w:w="40" w:type="dxa"/>
+              <w:left w:w="40" w:type="dxa"/>
+              <w:bottom w:w="40" w:type="dxa"/>
+              <w:right w:w="40" w:type="dxa"/>
+            </w:tcMar>
+            <w:vAlign w:val="center"/>
+          </w:tcPr>
+          <w:p>
+            <w:pPr>
+              <w:widowControl w:val="0"/>
+              <w:rPr>
+                <w:rFonts w:ascii="Montserrat" w:eastAsia="Montserrat" w:hAnsi="Montserrat" w:cs="Montserrat"/>
+                <w:sz w:val="20"/>
+                <w:szCs w:val="20"/>
+              </w:rPr>
+            </w:pPr>
+          </w:p>
+        </w:tc>
+      </w:tr>
+      <w:tr>
+        <w:trPr>
+          <w:gridBefore w:val="1"/>
+          <w:wBefore w:w="108" w:type="dxa"/>
           <w:trHeight w:val="315"/>
         </w:trPr>
         <w:tc>
@@ -2655,13 +3159,15 @@
                 <w:b/>
                 <w:color w:val="FFFFFF"/>
               </w:rPr>
-              <w:t>Scénario 9</w:t>
-            </w:r>
-          </w:p>
-        </w:tc>
-      </w:tr>
-      <w:tr>
-        <w:trPr>
+              <w:t>Scénario 10</w:t>
+            </w:r>
+          </w:p>
+        </w:tc>
+      </w:tr>
+      <w:tr>
+        <w:trPr>
+          <w:gridBefore w:val="1"/>
+          <w:wBefore w:w="108" w:type="dxa"/>
           <w:trHeight w:val="315"/>
         </w:trPr>
         <w:tc>
@@ -2714,36 +3220,32 @@
             <w:shd w:val="clear" w:color="auto" w:fill="auto"/>
             <w:tcMar>
               <w:top w:w="40" w:type="dxa"/>
-              <w:left w:w="0" w:type="dxa"/>
-              <w:bottom w:w="40" w:type="dxa"/>
-              <w:right w:w="0" w:type="dxa"/>
-            </w:tcMar>
-            <w:vAlign w:val="center"/>
-          </w:tcPr>
-          <w:p>
-            <w:pPr>
-              <w:widowControl w:val="0"/>
-              <w:rPr>
-                <w:rFonts w:ascii="Montserrat" w:eastAsia="Montserrat" w:hAnsi="Montserrat" w:cs="Montserrat"/>
-              </w:rPr>
-            </w:pPr>
-            <w:r>
-              <w:rPr>
-                <w:rFonts w:ascii="Montserrat" w:eastAsia="Montserrat" w:hAnsi="Montserrat" w:cs="Montserrat"/>
-              </w:rPr>
-              <w:t>Deux element on la meme key</w:t>
-            </w:r>
-            <w:r>
-              <w:rPr>
-                <w:rFonts w:ascii="Montserrat" w:eastAsia="Montserrat" w:hAnsi="Montserrat" w:cs="Montserrat"/>
-              </w:rPr>
-              <w:t xml:space="preserve"> ok</w:t>
-            </w:r>
-          </w:p>
-        </w:tc>
-      </w:tr>
-      <w:tr>
-        <w:trPr>
+              <w:left w:w="40" w:type="dxa"/>
+              <w:bottom w:w="40" w:type="dxa"/>
+              <w:right w:w="40" w:type="dxa"/>
+            </w:tcMar>
+            <w:vAlign w:val="center"/>
+          </w:tcPr>
+          <w:p>
+            <w:pPr>
+              <w:widowControl w:val="0"/>
+              <w:rPr>
+                <w:rFonts w:ascii="Montserrat" w:eastAsia="Montserrat" w:hAnsi="Montserrat" w:cs="Montserrat"/>
+              </w:rPr>
+            </w:pPr>
+            <w:r>
+              <w:rPr>
+                <w:rFonts w:ascii="Montserrat" w:eastAsia="Montserrat" w:hAnsi="Montserrat" w:cs="Montserrat"/>
+              </w:rPr>
+              <w:t>Le Carrousel affiche les évènements dans l’ordre décroissant</w:t>
+            </w:r>
+          </w:p>
+        </w:tc>
+      </w:tr>
+      <w:tr>
+        <w:trPr>
+          <w:gridBefore w:val="1"/>
+          <w:wBefore w:w="108" w:type="dxa"/>
           <w:trHeight w:val="315"/>
         </w:trPr>
         <w:tc>
@@ -2817,13 +3319,15 @@
                 <w:sz w:val="20"/>
                 <w:szCs w:val="20"/>
               </w:rPr>
-              <w:t>Deux composant du slider</w:t>
-            </w:r>
-          </w:p>
-        </w:tc>
-      </w:tr>
-      <w:tr>
-        <w:trPr>
+              <w:t>Lors du changement de Slide</w:t>
+            </w:r>
+          </w:p>
+        </w:tc>
+      </w:tr>
+      <w:tr>
+        <w:trPr>
+          <w:gridBefore w:val="1"/>
+          <w:wBefore w:w="108" w:type="dxa"/>
           <w:trHeight w:val="315"/>
         </w:trPr>
         <w:tc>
@@ -2876,26 +3380,36 @@
             <w:shd w:val="clear" w:color="auto" w:fill="auto"/>
             <w:tcMar>
               <w:top w:w="40" w:type="dxa"/>
-              <w:left w:w="0" w:type="dxa"/>
-              <w:bottom w:w="40" w:type="dxa"/>
-              <w:right w:w="0" w:type="dxa"/>
-            </w:tcMar>
-            <w:vAlign w:val="center"/>
-          </w:tcPr>
-          <w:p>
-            <w:pPr>
-              <w:widowControl w:val="0"/>
-              <w:rPr>
-                <w:rFonts w:ascii="Montserrat" w:eastAsia="Montserrat" w:hAnsi="Montserrat" w:cs="Montserrat"/>
-                <w:sz w:val="20"/>
-                <w:szCs w:val="20"/>
-              </w:rPr>
-            </w:pPr>
-          </w:p>
-        </w:tc>
-      </w:tr>
-      <w:tr>
-        <w:trPr>
+              <w:left w:w="40" w:type="dxa"/>
+              <w:bottom w:w="40" w:type="dxa"/>
+              <w:right w:w="40" w:type="dxa"/>
+            </w:tcMar>
+            <w:vAlign w:val="center"/>
+          </w:tcPr>
+          <w:p>
+            <w:pPr>
+              <w:widowControl w:val="0"/>
+              <w:rPr>
+                <w:rFonts w:ascii="Montserrat" w:eastAsia="Montserrat" w:hAnsi="Montserrat" w:cs="Montserrat"/>
+                <w:sz w:val="20"/>
+                <w:szCs w:val="20"/>
+              </w:rPr>
+            </w:pPr>
+            <w:r>
+              <w:rPr>
+                <w:rFonts w:ascii="Montserrat" w:eastAsia="Montserrat" w:hAnsi="Montserrat" w:cs="Montserrat"/>
+                <w:sz w:val="20"/>
+                <w:szCs w:val="20"/>
+              </w:rPr>
+              <w:t>Les évènements sont affichés par ordre décroissants</w:t>
+            </w:r>
+          </w:p>
+        </w:tc>
+      </w:tr>
+      <w:tr>
+        <w:trPr>
+          <w:gridBefore w:val="1"/>
+          <w:wBefore w:w="108" w:type="dxa"/>
           <w:trHeight w:val="315"/>
         </w:trPr>
         <w:tc>
@@ -2926,16 +3440,6 @@
               </w:rPr>
             </w:pPr>
           </w:p>
-          <w:p>
-            <w:pPr>
-              <w:widowControl w:val="0"/>
-              <w:rPr>
-                <w:rFonts w:ascii="Montserrat" w:eastAsia="Montserrat" w:hAnsi="Montserrat" w:cs="Montserrat"/>
-                <w:sz w:val="20"/>
-                <w:szCs w:val="20"/>
-              </w:rPr>
-            </w:pPr>
-          </w:p>
         </w:tc>
         <w:tc>
           <w:tcPr>
@@ -2969,6 +3473,73 @@
       </w:tr>
       <w:tr>
         <w:trPr>
+          <w:gridBefore w:val="1"/>
+          <w:wBefore w:w="108" w:type="dxa"/>
+          <w:trHeight w:val="339"/>
+        </w:trPr>
+        <w:tc>
+          <w:tcPr>
+            <w:tcW w:w="2490" w:type="dxa"/>
+            <w:tcBorders>
+              <w:top w:val="single" w:sz="6" w:space="0" w:color="FFFFFF"/>
+              <w:left w:val="single" w:sz="6" w:space="0" w:color="FFFFFF"/>
+              <w:bottom w:val="single" w:sz="6" w:space="0" w:color="FFFFFF"/>
+              <w:right w:val="single" w:sz="6" w:space="0" w:color="FFFFFF"/>
+            </w:tcBorders>
+            <w:shd w:val="clear" w:color="auto" w:fill="auto"/>
+            <w:tcMar>
+              <w:top w:w="40" w:type="dxa"/>
+              <w:left w:w="40" w:type="dxa"/>
+              <w:bottom w:w="40" w:type="dxa"/>
+              <w:right w:w="40" w:type="dxa"/>
+            </w:tcMar>
+            <w:vAlign w:val="center"/>
+          </w:tcPr>
+          <w:p>
+            <w:pPr>
+              <w:widowControl w:val="0"/>
+              <w:rPr>
+                <w:rFonts w:ascii="Montserrat" w:eastAsia="Montserrat" w:hAnsi="Montserrat" w:cs="Montserrat"/>
+                <w:sz w:val="20"/>
+                <w:szCs w:val="20"/>
+              </w:rPr>
+            </w:pPr>
+          </w:p>
+        </w:tc>
+        <w:tc>
+          <w:tcPr>
+            <w:tcW w:w="6540" w:type="dxa"/>
+            <w:tcBorders>
+              <w:top w:val="single" w:sz="6" w:space="0" w:color="FFFFFF"/>
+              <w:left w:val="single" w:sz="6" w:space="0" w:color="FFFFFF"/>
+              <w:bottom w:val="single" w:sz="6" w:space="0" w:color="FFFFFF"/>
+              <w:right w:val="single" w:sz="6" w:space="0" w:color="FFFFFF"/>
+            </w:tcBorders>
+            <w:shd w:val="clear" w:color="auto" w:fill="auto"/>
+            <w:tcMar>
+              <w:top w:w="40" w:type="dxa"/>
+              <w:left w:w="40" w:type="dxa"/>
+              <w:bottom w:w="40" w:type="dxa"/>
+              <w:right w:w="40" w:type="dxa"/>
+            </w:tcMar>
+            <w:vAlign w:val="center"/>
+          </w:tcPr>
+          <w:p>
+            <w:pPr>
+              <w:widowControl w:val="0"/>
+              <w:rPr>
+                <w:rFonts w:ascii="Montserrat" w:eastAsia="Montserrat" w:hAnsi="Montserrat" w:cs="Montserrat"/>
+                <w:sz w:val="20"/>
+                <w:szCs w:val="20"/>
+              </w:rPr>
+            </w:pPr>
+          </w:p>
+        </w:tc>
+      </w:tr>
+      <w:tr>
+        <w:trPr>
+          <w:gridBefore w:val="1"/>
+          <w:wBefore w:w="108" w:type="dxa"/>
           <w:trHeight w:val="315"/>
         </w:trPr>
         <w:tc>
@@ -3006,89 +3577,23 @@
                 <w:b/>
                 <w:color w:val="FFFFFF"/>
               </w:rPr>
-              <w:t>Scénario 10</w:t>
-            </w:r>
-          </w:p>
-        </w:tc>
-      </w:tr>
-      <w:tr>
-        <w:trPr>
-          <w:trHeight w:val="315"/>
-        </w:trPr>
-        <w:tc>
-          <w:tcPr>
-            <w:tcW w:w="2490" w:type="dxa"/>
-            <w:tcBorders>
-              <w:top w:val="single" w:sz="6" w:space="0" w:color="FFFFFF"/>
-              <w:left w:val="single" w:sz="6" w:space="0" w:color="FFFFFF"/>
-              <w:bottom w:val="single" w:sz="6" w:space="0" w:color="FFFFFF"/>
-              <w:right w:val="single" w:sz="6" w:space="0" w:color="FFFFFF"/>
-            </w:tcBorders>
-            <w:shd w:val="clear" w:color="auto" w:fill="3300FF"/>
-            <w:tcMar>
-              <w:top w:w="40" w:type="dxa"/>
-              <w:left w:w="40" w:type="dxa"/>
-              <w:bottom w:w="40" w:type="dxa"/>
-              <w:right w:w="40" w:type="dxa"/>
-            </w:tcMar>
-            <w:vAlign w:val="center"/>
-          </w:tcPr>
-          <w:p>
-            <w:pPr>
-              <w:widowControl w:val="0"/>
-              <w:jc w:val="center"/>
-              <w:rPr>
-                <w:rFonts w:ascii="Montserrat" w:eastAsia="Montserrat" w:hAnsi="Montserrat" w:cs="Montserrat"/>
-                <w:sz w:val="20"/>
-                <w:szCs w:val="20"/>
-              </w:rPr>
-            </w:pPr>
+              <w:t>Scénario 1</w:t>
+            </w:r>
             <w:r>
               <w:rPr>
                 <w:rFonts w:ascii="Montserrat" w:eastAsia="Montserrat" w:hAnsi="Montserrat" w:cs="Montserrat"/>
                 <w:b/>
                 <w:color w:val="FFFFFF"/>
               </w:rPr>
-              <w:t>Given</w:t>
-            </w:r>
-          </w:p>
-        </w:tc>
-        <w:tc>
-          <w:tcPr>
-            <w:tcW w:w="6540" w:type="dxa"/>
-            <w:tcBorders>
-              <w:top w:val="single" w:sz="6" w:space="0" w:color="FFFFFF"/>
-              <w:left w:val="single" w:sz="6" w:space="0" w:color="FFFFFF"/>
-              <w:bottom w:val="single" w:sz="6" w:space="0" w:color="1155CC"/>
-              <w:right w:val="single" w:sz="6" w:space="0" w:color="FFFFFF"/>
-            </w:tcBorders>
-            <w:shd w:val="clear" w:color="auto" w:fill="auto"/>
-            <w:tcMar>
-              <w:top w:w="40" w:type="dxa"/>
-              <w:left w:w="40" w:type="dxa"/>
-              <w:bottom w:w="40" w:type="dxa"/>
-              <w:right w:w="40" w:type="dxa"/>
-            </w:tcMar>
-            <w:vAlign w:val="center"/>
-          </w:tcPr>
-          <w:p>
-            <w:pPr>
-              <w:widowControl w:val="0"/>
-              <w:rPr>
-                <w:rFonts w:ascii="Montserrat" w:eastAsia="Montserrat" w:hAnsi="Montserrat" w:cs="Montserrat"/>
-              </w:rPr>
-            </w:pPr>
-            <w:r>
-              <w:rPr>
-                <w:rFonts w:ascii="Montserrat" w:eastAsia="Montserrat" w:hAnsi="Montserrat" w:cs="Montserrat"/>
-              </w:rPr>
-              <w:t>Le Carrousel affiche les évènements dans l’ordre décroissant</w:t>
-            </w:r>
-          </w:p>
-        </w:tc>
-      </w:tr>
-      <w:tr>
-        <w:trPr>
+              <w:t>1</w:t>
+            </w:r>
+          </w:p>
+        </w:tc>
+      </w:tr>
+      <w:tr>
+        <w:trPr>
+          <w:gridBefore w:val="1"/>
+          <w:wBefore w:w="108" w:type="dxa"/>
           <w:trHeight w:val="315"/>
         </w:trPr>
         <w:tc>
@@ -3125,7 +3630,7 @@
                 <w:b/>
                 <w:color w:val="FFFFFF"/>
               </w:rPr>
-              <w:t>When</w:t>
+              <w:t>Given</w:t>
             </w:r>
           </w:p>
         </w:tc>
@@ -3133,7 +3638,7 @@
           <w:tcPr>
             <w:tcW w:w="6540" w:type="dxa"/>
             <w:tcBorders>
-              <w:top w:val="single" w:sz="6" w:space="0" w:color="1155CC"/>
+              <w:top w:val="single" w:sz="6" w:space="0" w:color="FFFFFF"/>
               <w:left w:val="single" w:sz="6" w:space="0" w:color="FFFFFF"/>
               <w:bottom w:val="single" w:sz="6" w:space="0" w:color="1155CC"/>
               <w:right w:val="single" w:sz="6" w:space="0" w:color="FFFFFF"/>
@@ -3141,34 +3646,28 @@
             <w:shd w:val="clear" w:color="auto" w:fill="auto"/>
             <w:tcMar>
               <w:top w:w="40" w:type="dxa"/>
-              <w:left w:w="0" w:type="dxa"/>
-              <w:bottom w:w="40" w:type="dxa"/>
-              <w:right w:w="0" w:type="dxa"/>
-            </w:tcMar>
-            <w:vAlign w:val="center"/>
-          </w:tcPr>
-          <w:p>
-            <w:pPr>
-              <w:widowControl w:val="0"/>
-              <w:rPr>
-                <w:rFonts w:ascii="Montserrat" w:eastAsia="Montserrat" w:hAnsi="Montserrat" w:cs="Montserrat"/>
-                <w:sz w:val="20"/>
-                <w:szCs w:val="20"/>
-              </w:rPr>
-            </w:pPr>
-            <w:r>
-              <w:rPr>
-                <w:rFonts w:ascii="Montserrat" w:eastAsia="Montserrat" w:hAnsi="Montserrat" w:cs="Montserrat"/>
-                <w:sz w:val="20"/>
-                <w:szCs w:val="20"/>
-              </w:rPr>
-              <w:t>Lors du changement de Slide</w:t>
-            </w:r>
-          </w:p>
-        </w:tc>
-      </w:tr>
-      <w:tr>
-        <w:trPr>
+              <w:left w:w="40" w:type="dxa"/>
+              <w:bottom w:w="40" w:type="dxa"/>
+              <w:right w:w="40" w:type="dxa"/>
+            </w:tcMar>
+            <w:vAlign w:val="center"/>
+          </w:tcPr>
+          <w:p>
+            <w:pPr>
+              <w:widowControl w:val="0"/>
+              <w:rPr>
+                <w:rFonts w:ascii="Montserrat" w:eastAsia="Montserrat" w:hAnsi="Montserrat" w:cs="Montserrat"/>
+                <w:sz w:val="20"/>
+                <w:szCs w:val="20"/>
+              </w:rPr>
+            </w:pPr>
+          </w:p>
+        </w:tc>
+      </w:tr>
+      <w:tr>
+        <w:trPr>
+          <w:gridBefore w:val="1"/>
+          <w:wBefore w:w="108" w:type="dxa"/>
           <w:trHeight w:val="315"/>
         </w:trPr>
         <w:tc>
@@ -3205,7 +3704,7 @@
                 <w:b/>
                 <w:color w:val="FFFFFF"/>
               </w:rPr>
-              <w:t>Then</w:t>
+              <w:t>When</w:t>
             </w:r>
           </w:p>
         </w:tc>
@@ -3215,279 +3714,12 @@
             <w:tcBorders>
               <w:top w:val="single" w:sz="6" w:space="0" w:color="1155CC"/>
               <w:left w:val="single" w:sz="6" w:space="0" w:color="FFFFFF"/>
-              <w:bottom w:val="single" w:sz="6" w:space="0" w:color="FFFFFF"/>
-              <w:right w:val="single" w:sz="6" w:space="0" w:color="FFFFFF"/>
-            </w:tcBorders>
-            <w:shd w:val="clear" w:color="auto" w:fill="auto"/>
-            <w:tcMar>
-              <w:top w:w="40" w:type="dxa"/>
-              <w:left w:w="40" w:type="dxa"/>
-              <w:bottom w:w="40" w:type="dxa"/>
-              <w:right w:w="40" w:type="dxa"/>
-            </w:tcMar>
-            <w:vAlign w:val="center"/>
-          </w:tcPr>
-          <w:p>
-            <w:pPr>
-              <w:widowControl w:val="0"/>
-              <w:rPr>
-                <w:rFonts w:ascii="Montserrat" w:eastAsia="Montserrat" w:hAnsi="Montserrat" w:cs="Montserrat"/>
-                <w:sz w:val="20"/>
-                <w:szCs w:val="20"/>
-              </w:rPr>
-            </w:pPr>
-            <w:r>
-              <w:rPr>
-                <w:rFonts w:ascii="Montserrat" w:eastAsia="Montserrat" w:hAnsi="Montserrat" w:cs="Montserrat"/>
-                <w:sz w:val="20"/>
-                <w:szCs w:val="20"/>
-              </w:rPr>
-              <w:t>Les évènements sont affichés par ordre décroissants</w:t>
-            </w:r>
-          </w:p>
-        </w:tc>
-      </w:tr>
-      <w:tr>
-        <w:trPr>
-          <w:trHeight w:val="315"/>
-        </w:trPr>
-        <w:tc>
-          <w:tcPr>
-            <w:tcW w:w="2490" w:type="dxa"/>
-            <w:tcBorders>
-              <w:top w:val="single" w:sz="6" w:space="0" w:color="FFFFFF"/>
-              <w:left w:val="single" w:sz="6" w:space="0" w:color="FFFFFF"/>
-              <w:bottom w:val="single" w:sz="6" w:space="0" w:color="FFFFFF"/>
-              <w:right w:val="single" w:sz="6" w:space="0" w:color="FFFFFF"/>
-            </w:tcBorders>
-            <w:shd w:val="clear" w:color="auto" w:fill="auto"/>
-            <w:tcMar>
-              <w:top w:w="40" w:type="dxa"/>
-              <w:left w:w="40" w:type="dxa"/>
-              <w:bottom w:w="40" w:type="dxa"/>
-              <w:right w:w="40" w:type="dxa"/>
-            </w:tcMar>
-            <w:vAlign w:val="center"/>
-          </w:tcPr>
-          <w:p>
-            <w:pPr>
-              <w:widowControl w:val="0"/>
-              <w:rPr>
-                <w:rFonts w:ascii="Montserrat" w:eastAsia="Montserrat" w:hAnsi="Montserrat" w:cs="Montserrat"/>
-                <w:sz w:val="20"/>
-                <w:szCs w:val="20"/>
-              </w:rPr>
-            </w:pPr>
-          </w:p>
-        </w:tc>
-        <w:tc>
-          <w:tcPr>
-            <w:tcW w:w="6540" w:type="dxa"/>
-            <w:tcBorders>
-              <w:top w:val="single" w:sz="6" w:space="0" w:color="FFFFFF"/>
-              <w:left w:val="single" w:sz="6" w:space="0" w:color="FFFFFF"/>
-              <w:bottom w:val="single" w:sz="6" w:space="0" w:color="FFFFFF"/>
-              <w:right w:val="single" w:sz="6" w:space="0" w:color="FFFFFF"/>
-            </w:tcBorders>
-            <w:shd w:val="clear" w:color="auto" w:fill="auto"/>
-            <w:tcMar>
-              <w:top w:w="40" w:type="dxa"/>
-              <w:left w:w="40" w:type="dxa"/>
-              <w:bottom w:w="40" w:type="dxa"/>
-              <w:right w:w="40" w:type="dxa"/>
-            </w:tcMar>
-            <w:vAlign w:val="center"/>
-          </w:tcPr>
-          <w:p>
-            <w:pPr>
-              <w:widowControl w:val="0"/>
-              <w:rPr>
-                <w:rFonts w:ascii="Montserrat" w:eastAsia="Montserrat" w:hAnsi="Montserrat" w:cs="Montserrat"/>
-                <w:sz w:val="20"/>
-                <w:szCs w:val="20"/>
-              </w:rPr>
-            </w:pPr>
-          </w:p>
-        </w:tc>
-      </w:tr>
-      <w:tr>
-        <w:trPr>
-          <w:trHeight w:val="315"/>
-        </w:trPr>
-        <w:tc>
-          <w:tcPr>
-            <w:tcW w:w="9030" w:type="dxa"/>
-            <w:gridSpan w:val="2"/>
-            <w:tcBorders>
-              <w:top w:val="single" w:sz="6" w:space="0" w:color="FFFFFF"/>
-              <w:left w:val="single" w:sz="6" w:space="0" w:color="FFFFFF"/>
-              <w:bottom w:val="single" w:sz="6" w:space="0" w:color="FFFFFF"/>
-              <w:right w:val="single" w:sz="6" w:space="0" w:color="FFFFFF"/>
-            </w:tcBorders>
-            <w:shd w:val="clear" w:color="auto" w:fill="3300FF"/>
-            <w:tcMar>
-              <w:top w:w="40" w:type="dxa"/>
-              <w:left w:w="40" w:type="dxa"/>
-              <w:bottom w:w="40" w:type="dxa"/>
-              <w:right w:w="40" w:type="dxa"/>
-            </w:tcMar>
-            <w:vAlign w:val="center"/>
-          </w:tcPr>
-          <w:p>
-            <w:pPr>
-              <w:widowControl w:val="0"/>
-              <w:jc w:val="center"/>
-              <w:rPr>
-                <w:rFonts w:ascii="Montserrat" w:eastAsia="Montserrat" w:hAnsi="Montserrat" w:cs="Montserrat"/>
-                <w:sz w:val="20"/>
-                <w:szCs w:val="20"/>
-              </w:rPr>
-            </w:pPr>
-            <w:r>
-              <w:rPr>
-                <w:rFonts w:ascii="Montserrat" w:eastAsia="Montserrat" w:hAnsi="Montserrat" w:cs="Montserrat"/>
-                <w:b/>
-                <w:color w:val="FFFFFF"/>
-              </w:rPr>
-              <w:t>Scénario 11</w:t>
-            </w:r>
-          </w:p>
-        </w:tc>
-      </w:tr>
-      <w:tr>
-        <w:trPr>
-          <w:trHeight w:val="315"/>
-        </w:trPr>
-        <w:tc>
-          <w:tcPr>
-            <w:tcW w:w="2490" w:type="dxa"/>
-            <w:tcBorders>
-              <w:top w:val="single" w:sz="6" w:space="0" w:color="FFFFFF"/>
-              <w:left w:val="single" w:sz="6" w:space="0" w:color="FFFFFF"/>
-              <w:bottom w:val="single" w:sz="6" w:space="0" w:color="FFFFFF"/>
-              <w:right w:val="single" w:sz="6" w:space="0" w:color="FFFFFF"/>
-            </w:tcBorders>
-            <w:shd w:val="clear" w:color="auto" w:fill="3300FF"/>
-            <w:tcMar>
-              <w:top w:w="40" w:type="dxa"/>
-              <w:left w:w="40" w:type="dxa"/>
-              <w:bottom w:w="40" w:type="dxa"/>
-              <w:right w:w="40" w:type="dxa"/>
-            </w:tcMar>
-            <w:vAlign w:val="center"/>
-          </w:tcPr>
-          <w:p>
-            <w:pPr>
-              <w:widowControl w:val="0"/>
-              <w:jc w:val="center"/>
-              <w:rPr>
-                <w:rFonts w:ascii="Montserrat" w:eastAsia="Montserrat" w:hAnsi="Montserrat" w:cs="Montserrat"/>
-                <w:sz w:val="20"/>
-                <w:szCs w:val="20"/>
-              </w:rPr>
-            </w:pPr>
-            <w:r>
-              <w:rPr>
-                <w:rFonts w:ascii="Montserrat" w:eastAsia="Montserrat" w:hAnsi="Montserrat" w:cs="Montserrat"/>
-                <w:b/>
-                <w:color w:val="FFFFFF"/>
-              </w:rPr>
-              <w:t>Given</w:t>
-            </w:r>
-          </w:p>
-        </w:tc>
-        <w:tc>
-          <w:tcPr>
-            <w:tcW w:w="6540" w:type="dxa"/>
-            <w:tcBorders>
-              <w:top w:val="single" w:sz="6" w:space="0" w:color="FFFFFF"/>
-              <w:left w:val="single" w:sz="6" w:space="0" w:color="FFFFFF"/>
               <w:bottom w:val="single" w:sz="6" w:space="0" w:color="1155CC"/>
               <w:right w:val="single" w:sz="6" w:space="0" w:color="FFFFFF"/>
             </w:tcBorders>
             <w:shd w:val="clear" w:color="auto" w:fill="auto"/>
             <w:tcMar>
               <w:top w:w="40" w:type="dxa"/>
-              <w:left w:w="40" w:type="dxa"/>
-              <w:bottom w:w="40" w:type="dxa"/>
-              <w:right w:w="40" w:type="dxa"/>
-            </w:tcMar>
-            <w:vAlign w:val="center"/>
-          </w:tcPr>
-          <w:p>
-            <w:pPr>
-              <w:widowControl w:val="0"/>
-              <w:rPr>
-                <w:rFonts w:ascii="Montserrat" w:eastAsia="Montserrat" w:hAnsi="Montserrat" w:cs="Montserrat"/>
-                <w:sz w:val="20"/>
-                <w:szCs w:val="20"/>
-              </w:rPr>
-            </w:pPr>
-            <w:r>
-              <w:rPr>
-                <w:rFonts w:ascii="Montserrat" w:eastAsia="Montserrat" w:hAnsi="Montserrat" w:cs="Montserrat"/>
-                <w:sz w:val="20"/>
-                <w:szCs w:val="20"/>
-              </w:rPr>
-              <w:t>Lors du changement de Slide</w:t>
-            </w:r>
-          </w:p>
-        </w:tc>
-      </w:tr>
-      <w:tr>
-        <w:trPr>
-          <w:trHeight w:val="315"/>
-        </w:trPr>
-        <w:tc>
-          <w:tcPr>
-            <w:tcW w:w="2490" w:type="dxa"/>
-            <w:tcBorders>
-              <w:top w:val="single" w:sz="6" w:space="0" w:color="FFFFFF"/>
-              <w:left w:val="single" w:sz="6" w:space="0" w:color="FFFFFF"/>
-              <w:bottom w:val="single" w:sz="6" w:space="0" w:color="FFFFFF"/>
-              <w:right w:val="single" w:sz="6" w:space="0" w:color="FFFFFF"/>
-            </w:tcBorders>
-            <w:shd w:val="clear" w:color="auto" w:fill="3300FF"/>
-            <w:tcMar>
-              <w:top w:w="40" w:type="dxa"/>
-              <w:left w:w="40" w:type="dxa"/>
-              <w:bottom w:w="40" w:type="dxa"/>
-              <w:right w:w="40" w:type="dxa"/>
-            </w:tcMar>
-            <w:vAlign w:val="center"/>
-          </w:tcPr>
-          <w:p>
-            <w:pPr>
-              <w:widowControl w:val="0"/>
-              <w:jc w:val="center"/>
-              <w:rPr>
-                <w:rFonts w:ascii="Montserrat" w:eastAsia="Montserrat" w:hAnsi="Montserrat" w:cs="Montserrat"/>
-                <w:sz w:val="20"/>
-                <w:szCs w:val="20"/>
-              </w:rPr>
-            </w:pPr>
-            <w:r>
-              <w:rPr>
-                <w:rFonts w:ascii="Montserrat" w:eastAsia="Montserrat" w:hAnsi="Montserrat" w:cs="Montserrat"/>
-                <w:b/>
-                <w:color w:val="FFFFFF"/>
-              </w:rPr>
-              <w:t>When</w:t>
-            </w:r>
-          </w:p>
-        </w:tc>
-        <w:tc>
-          <w:tcPr>
-            <w:tcW w:w="6540" w:type="dxa"/>
-            <w:tcBorders>
-              <w:top w:val="single" w:sz="6" w:space="0" w:color="1155CC"/>
-              <w:left w:val="single" w:sz="6" w:space="0" w:color="FFFFFF"/>
-              <w:bottom w:val="single" w:sz="6" w:space="0" w:color="1155CC"/>
-              <w:right w:val="single" w:sz="6" w:space="0" w:color="FFFFFF"/>
-            </w:tcBorders>
-            <w:shd w:val="clear" w:color="auto" w:fill="auto"/>
-            <w:tcMar>
-              <w:top w:w="40" w:type="dxa"/>
               <w:left w:w="0" w:type="dxa"/>
               <w:bottom w:w="40" w:type="dxa"/>
               <w:right w:w="0" w:type="dxa"/>
@@ -3503,366 +3735,13 @@
                 <w:szCs w:val="20"/>
               </w:rPr>
             </w:pPr>
-            <w:r>
-              <w:rPr>
-                <w:rFonts w:ascii="Montserrat" w:eastAsia="Montserrat" w:hAnsi="Montserrat" w:cs="Montserrat"/>
-                <w:sz w:val="20"/>
-                <w:szCs w:val="20"/>
-              </w:rPr>
-              <w:t>Lorsque le client regarde le Bullet correspondant à la slide</w:t>
-            </w:r>
-          </w:p>
-        </w:tc>
-      </w:tr>
-      <w:tr>
-        <w:trPr>
-          <w:trHeight w:val="315"/>
-        </w:trPr>
-        <w:tc>
-          <w:tcPr>
-            <w:tcW w:w="2490" w:type="dxa"/>
-            <w:tcBorders>
-              <w:top w:val="single" w:sz="6" w:space="0" w:color="FFFFFF"/>
-              <w:left w:val="single" w:sz="6" w:space="0" w:color="FFFFFF"/>
-              <w:bottom w:val="single" w:sz="6" w:space="0" w:color="FFFFFF"/>
-              <w:right w:val="single" w:sz="6" w:space="0" w:color="FFFFFF"/>
-            </w:tcBorders>
-            <w:shd w:val="clear" w:color="auto" w:fill="3300FF"/>
-            <w:tcMar>
-              <w:top w:w="40" w:type="dxa"/>
-              <w:left w:w="40" w:type="dxa"/>
-              <w:bottom w:w="40" w:type="dxa"/>
-              <w:right w:w="40" w:type="dxa"/>
-            </w:tcMar>
-            <w:vAlign w:val="center"/>
-          </w:tcPr>
-          <w:p>
-            <w:pPr>
-              <w:widowControl w:val="0"/>
-              <w:jc w:val="center"/>
-              <w:rPr>
-                <w:rFonts w:ascii="Montserrat" w:eastAsia="Montserrat" w:hAnsi="Montserrat" w:cs="Montserrat"/>
-                <w:sz w:val="20"/>
-                <w:szCs w:val="20"/>
-              </w:rPr>
-            </w:pPr>
-            <w:r>
-              <w:rPr>
-                <w:rFonts w:ascii="Montserrat" w:eastAsia="Montserrat" w:hAnsi="Montserrat" w:cs="Montserrat"/>
-                <w:b/>
-                <w:color w:val="FFFFFF"/>
-              </w:rPr>
-              <w:t>Then</w:t>
-            </w:r>
-          </w:p>
-        </w:tc>
-        <w:tc>
-          <w:tcPr>
-            <w:tcW w:w="6540" w:type="dxa"/>
-            <w:tcBorders>
-              <w:top w:val="single" w:sz="6" w:space="0" w:color="1155CC"/>
-              <w:left w:val="single" w:sz="6" w:space="0" w:color="FFFFFF"/>
-              <w:bottom w:val="single" w:sz="6" w:space="0" w:color="FFFFFF"/>
-              <w:right w:val="single" w:sz="6" w:space="0" w:color="FFFFFF"/>
-            </w:tcBorders>
-            <w:shd w:val="clear" w:color="auto" w:fill="auto"/>
-            <w:tcMar>
-              <w:top w:w="40" w:type="dxa"/>
-              <w:left w:w="40" w:type="dxa"/>
-              <w:bottom w:w="40" w:type="dxa"/>
-              <w:right w:w="40" w:type="dxa"/>
-            </w:tcMar>
-            <w:vAlign w:val="center"/>
-          </w:tcPr>
-          <w:p>
-            <w:pPr>
-              <w:widowControl w:val="0"/>
-              <w:rPr>
-                <w:rFonts w:ascii="Montserrat" w:eastAsia="Montserrat" w:hAnsi="Montserrat" w:cs="Montserrat"/>
-                <w:sz w:val="20"/>
-                <w:szCs w:val="20"/>
-              </w:rPr>
-            </w:pPr>
-            <w:r>
-              <w:rPr>
-                <w:rFonts w:ascii="Montserrat" w:eastAsia="Montserrat" w:hAnsi="Montserrat" w:cs="Montserrat"/>
-                <w:sz w:val="20"/>
-                <w:szCs w:val="20"/>
-              </w:rPr>
-              <w:t>Le Bullet est raccord avec le numéro de la slide</w:t>
-            </w:r>
-          </w:p>
-        </w:tc>
-      </w:tr>
-      <w:tr>
-        <w:trPr>
-          <w:trHeight w:val="339"/>
-        </w:trPr>
-        <w:tc>
-          <w:tcPr>
-            <w:tcW w:w="2490" w:type="dxa"/>
-            <w:tcBorders>
-              <w:top w:val="single" w:sz="6" w:space="0" w:color="FFFFFF"/>
-              <w:left w:val="single" w:sz="6" w:space="0" w:color="FFFFFF"/>
-              <w:bottom w:val="single" w:sz="6" w:space="0" w:color="FFFFFF"/>
-              <w:right w:val="single" w:sz="6" w:space="0" w:color="FFFFFF"/>
-            </w:tcBorders>
-            <w:shd w:val="clear" w:color="auto" w:fill="auto"/>
-            <w:tcMar>
-              <w:top w:w="40" w:type="dxa"/>
-              <w:left w:w="40" w:type="dxa"/>
-              <w:bottom w:w="40" w:type="dxa"/>
-              <w:right w:w="40" w:type="dxa"/>
-            </w:tcMar>
-            <w:vAlign w:val="center"/>
-          </w:tcPr>
-          <w:p>
-            <w:pPr>
-              <w:widowControl w:val="0"/>
-              <w:rPr>
-                <w:rFonts w:ascii="Montserrat" w:eastAsia="Montserrat" w:hAnsi="Montserrat" w:cs="Montserrat"/>
-                <w:sz w:val="20"/>
-                <w:szCs w:val="20"/>
-              </w:rPr>
-            </w:pPr>
-          </w:p>
-        </w:tc>
-        <w:tc>
-          <w:tcPr>
-            <w:tcW w:w="6540" w:type="dxa"/>
-            <w:tcBorders>
-              <w:top w:val="single" w:sz="6" w:space="0" w:color="FFFFFF"/>
-              <w:left w:val="single" w:sz="6" w:space="0" w:color="FFFFFF"/>
-              <w:bottom w:val="single" w:sz="6" w:space="0" w:color="FFFFFF"/>
-              <w:right w:val="single" w:sz="6" w:space="0" w:color="FFFFFF"/>
-            </w:tcBorders>
-            <w:shd w:val="clear" w:color="auto" w:fill="auto"/>
-            <w:tcMar>
-              <w:top w:w="40" w:type="dxa"/>
-              <w:left w:w="40" w:type="dxa"/>
-              <w:bottom w:w="40" w:type="dxa"/>
-              <w:right w:w="40" w:type="dxa"/>
-            </w:tcMar>
-            <w:vAlign w:val="center"/>
-          </w:tcPr>
-          <w:p>
-            <w:pPr>
-              <w:widowControl w:val="0"/>
-              <w:rPr>
-                <w:rFonts w:ascii="Montserrat" w:eastAsia="Montserrat" w:hAnsi="Montserrat" w:cs="Montserrat"/>
-                <w:sz w:val="20"/>
-                <w:szCs w:val="20"/>
-              </w:rPr>
-            </w:pPr>
-          </w:p>
-        </w:tc>
-      </w:tr>
-      <w:tr>
-        <w:trPr>
-          <w:trHeight w:val="315"/>
-        </w:trPr>
-        <w:tc>
-          <w:tcPr>
-            <w:tcW w:w="9030" w:type="dxa"/>
-            <w:gridSpan w:val="2"/>
-            <w:tcBorders>
-              <w:top w:val="single" w:sz="6" w:space="0" w:color="FFFFFF"/>
-              <w:left w:val="single" w:sz="6" w:space="0" w:color="FFFFFF"/>
-              <w:bottom w:val="single" w:sz="6" w:space="0" w:color="FFFFFF"/>
-              <w:right w:val="single" w:sz="6" w:space="0" w:color="FFFFFF"/>
-            </w:tcBorders>
-            <w:shd w:val="clear" w:color="auto" w:fill="3300FF"/>
-            <w:tcMar>
-              <w:top w:w="40" w:type="dxa"/>
-              <w:left w:w="40" w:type="dxa"/>
-              <w:bottom w:w="40" w:type="dxa"/>
-              <w:right w:w="40" w:type="dxa"/>
-            </w:tcMar>
-            <w:vAlign w:val="center"/>
-          </w:tcPr>
-          <w:p>
-            <w:pPr>
-              <w:widowControl w:val="0"/>
-              <w:jc w:val="center"/>
-              <w:rPr>
-                <w:rFonts w:ascii="Montserrat" w:eastAsia="Montserrat" w:hAnsi="Montserrat" w:cs="Montserrat"/>
-                <w:sz w:val="20"/>
-                <w:szCs w:val="20"/>
-              </w:rPr>
-            </w:pPr>
-            <w:r>
-              <w:rPr>
-                <w:rFonts w:ascii="Montserrat" w:eastAsia="Montserrat" w:hAnsi="Montserrat" w:cs="Montserrat"/>
-                <w:b/>
-                <w:color w:val="FFFFFF"/>
-              </w:rPr>
-              <w:t>Scénario 12</w:t>
-            </w:r>
-          </w:p>
-        </w:tc>
-      </w:tr>
-      <w:tr>
-        <w:trPr>
-          <w:trHeight w:val="315"/>
-        </w:trPr>
-        <w:tc>
-          <w:tcPr>
-            <w:tcW w:w="2490" w:type="dxa"/>
-            <w:tcBorders>
-              <w:top w:val="single" w:sz="6" w:space="0" w:color="FFFFFF"/>
-              <w:left w:val="single" w:sz="6" w:space="0" w:color="FFFFFF"/>
-              <w:bottom w:val="single" w:sz="6" w:space="0" w:color="FFFFFF"/>
-              <w:right w:val="single" w:sz="6" w:space="0" w:color="FFFFFF"/>
-            </w:tcBorders>
-            <w:shd w:val="clear" w:color="auto" w:fill="3300FF"/>
-            <w:tcMar>
-              <w:top w:w="40" w:type="dxa"/>
-              <w:left w:w="40" w:type="dxa"/>
-              <w:bottom w:w="40" w:type="dxa"/>
-              <w:right w:w="40" w:type="dxa"/>
-            </w:tcMar>
-            <w:vAlign w:val="center"/>
-          </w:tcPr>
-          <w:p>
-            <w:pPr>
-              <w:widowControl w:val="0"/>
-              <w:jc w:val="center"/>
-              <w:rPr>
-                <w:rFonts w:ascii="Montserrat" w:eastAsia="Montserrat" w:hAnsi="Montserrat" w:cs="Montserrat"/>
-                <w:sz w:val="20"/>
-                <w:szCs w:val="20"/>
-              </w:rPr>
-            </w:pPr>
-            <w:r>
-              <w:rPr>
-                <w:rFonts w:ascii="Montserrat" w:eastAsia="Montserrat" w:hAnsi="Montserrat" w:cs="Montserrat"/>
-                <w:b/>
-                <w:color w:val="FFFFFF"/>
-              </w:rPr>
-              <w:t>Given</w:t>
-            </w:r>
-          </w:p>
-        </w:tc>
-        <w:tc>
-          <w:tcPr>
-            <w:tcW w:w="6540" w:type="dxa"/>
-            <w:tcBorders>
-              <w:top w:val="single" w:sz="6" w:space="0" w:color="FFFFFF"/>
-              <w:left w:val="single" w:sz="6" w:space="0" w:color="FFFFFF"/>
-              <w:bottom w:val="single" w:sz="6" w:space="0" w:color="1155CC"/>
-              <w:right w:val="single" w:sz="6" w:space="0" w:color="FFFFFF"/>
-            </w:tcBorders>
-            <w:shd w:val="clear" w:color="auto" w:fill="auto"/>
-            <w:tcMar>
-              <w:top w:w="40" w:type="dxa"/>
-              <w:left w:w="40" w:type="dxa"/>
-              <w:bottom w:w="40" w:type="dxa"/>
-              <w:right w:w="40" w:type="dxa"/>
-            </w:tcMar>
-            <w:vAlign w:val="center"/>
-          </w:tcPr>
-          <w:p>
-            <w:pPr>
-              <w:widowControl w:val="0"/>
-              <w:rPr>
-                <w:rFonts w:ascii="Montserrat" w:eastAsia="Montserrat" w:hAnsi="Montserrat" w:cs="Montserrat"/>
-                <w:sz w:val="20"/>
-                <w:szCs w:val="20"/>
-              </w:rPr>
-            </w:pPr>
-            <w:r>
-              <w:rPr>
-                <w:rFonts w:ascii="Montserrat" w:eastAsia="Montserrat" w:hAnsi="Montserrat" w:cs="Montserrat"/>
-                <w:sz w:val="20"/>
-                <w:szCs w:val="20"/>
-              </w:rPr>
-              <w:t>Slider repare</w:t>
-            </w:r>
-            <w:r>
-              <w:rPr>
-                <w:rFonts w:ascii="Montserrat" w:eastAsia="Montserrat" w:hAnsi="Montserrat" w:cs="Montserrat"/>
-                <w:sz w:val="20"/>
-                <w:szCs w:val="20"/>
-              </w:rPr>
-              <w:t xml:space="preserve"> temps, bullet, element decroissant, image vide</w:t>
-            </w:r>
-          </w:p>
-        </w:tc>
-      </w:tr>
-      <w:tr>
-        <w:trPr>
-          <w:trHeight w:val="315"/>
-        </w:trPr>
-        <w:tc>
-          <w:tcPr>
-            <w:tcW w:w="2490" w:type="dxa"/>
-            <w:tcBorders>
-              <w:top w:val="single" w:sz="6" w:space="0" w:color="FFFFFF"/>
-              <w:left w:val="single" w:sz="6" w:space="0" w:color="FFFFFF"/>
-              <w:bottom w:val="single" w:sz="6" w:space="0" w:color="FFFFFF"/>
-              <w:right w:val="single" w:sz="6" w:space="0" w:color="FFFFFF"/>
-            </w:tcBorders>
-            <w:shd w:val="clear" w:color="auto" w:fill="3300FF"/>
-            <w:tcMar>
-              <w:top w:w="40" w:type="dxa"/>
-              <w:left w:w="40" w:type="dxa"/>
-              <w:bottom w:w="40" w:type="dxa"/>
-              <w:right w:w="40" w:type="dxa"/>
-            </w:tcMar>
-            <w:vAlign w:val="center"/>
-          </w:tcPr>
-          <w:p>
-            <w:pPr>
-              <w:widowControl w:val="0"/>
-              <w:jc w:val="center"/>
-              <w:rPr>
-                <w:rFonts w:ascii="Montserrat" w:eastAsia="Montserrat" w:hAnsi="Montserrat" w:cs="Montserrat"/>
-                <w:sz w:val="20"/>
-                <w:szCs w:val="20"/>
-              </w:rPr>
-            </w:pPr>
-            <w:r>
-              <w:rPr>
-                <w:rFonts w:ascii="Montserrat" w:eastAsia="Montserrat" w:hAnsi="Montserrat" w:cs="Montserrat"/>
-                <w:b/>
-                <w:color w:val="FFFFFF"/>
-              </w:rPr>
-              <w:t>When</w:t>
-            </w:r>
-          </w:p>
-        </w:tc>
-        <w:tc>
-          <w:tcPr>
-            <w:tcW w:w="6540" w:type="dxa"/>
-            <w:tcBorders>
-              <w:top w:val="single" w:sz="6" w:space="0" w:color="1155CC"/>
-              <w:left w:val="single" w:sz="6" w:space="0" w:color="FFFFFF"/>
-              <w:bottom w:val="single" w:sz="6" w:space="0" w:color="1155CC"/>
-              <w:right w:val="single" w:sz="6" w:space="0" w:color="FFFFFF"/>
-            </w:tcBorders>
-            <w:shd w:val="clear" w:color="auto" w:fill="auto"/>
-            <w:tcMar>
-              <w:top w:w="40" w:type="dxa"/>
-              <w:left w:w="0" w:type="dxa"/>
-              <w:bottom w:w="40" w:type="dxa"/>
-              <w:right w:w="0" w:type="dxa"/>
-            </w:tcMar>
-            <w:vAlign w:val="center"/>
-          </w:tcPr>
-          <w:p>
-            <w:pPr>
-              <w:widowControl w:val="0"/>
-              <w:rPr>
-                <w:rFonts w:ascii="Montserrat" w:eastAsia="Montserrat" w:hAnsi="Montserrat" w:cs="Montserrat"/>
-                <w:sz w:val="20"/>
-                <w:szCs w:val="20"/>
-              </w:rPr>
-            </w:pPr>
-          </w:p>
-        </w:tc>
-      </w:tr>
-      <w:tr>
-        <w:trPr>
+          </w:p>
+        </w:tc>
+      </w:tr>
+      <w:tr>
+        <w:trPr>
+          <w:gridBefore w:val="1"/>
+          <w:wBefore w:w="108" w:type="dxa"/>
           <w:trHeight w:val="315"/>
         </w:trPr>
         <w:tc>

</xml_diff>